<commit_message>
all sess3 and sess4 pdfs
Signed-off-by: the-other-mariana <mariana.avalos.arce@gmail.com>
</commit_message>
<xml_diff>
--- a/PM1/project-planning/week2/hw01/1.01.1 Acta de Proyecto en blanco.docx
+++ b/PM1/project-planning/week2/hw01/1.01.1 Acta de Proyecto en blanco.docx
@@ -625,25 +625,7 @@
           <w:bCs/>
           <w:lang w:val="es-ES"/>
         </w:rPr>
-        <w:t xml:space="preserve">El producto consiste en una página web donde se incluyan 6 pantallas principales: registro, login, perfil, pacientes y </w:t>
-      </w:r>
-      <w:proofErr w:type="spellStart"/>
-      <w:r>
-        <w:rPr>
-          <w:rFonts w:ascii="Arial" w:hAnsi="Arial" w:cs="Arial"/>
-          <w:bCs/>
-          <w:lang w:val="es-ES"/>
-        </w:rPr>
-        <w:t>templates</w:t>
-      </w:r>
-      <w:proofErr w:type="spellEnd"/>
-      <w:r>
-        <w:rPr>
-          <w:rFonts w:ascii="Arial" w:hAnsi="Arial" w:cs="Arial"/>
-          <w:bCs/>
-          <w:lang w:val="es-ES"/>
-        </w:rPr>
-        <w:t xml:space="preserve">; donde cada paciente tiene su pantalla de información general. </w:t>
+        <w:t xml:space="preserve">El producto consiste en una página web donde se incluyan 6 pantallas principales: registro, login, perfil, pacientes y templates; donde cada paciente tiene su pantalla de información general. </w:t>
       </w:r>
     </w:p>
     <w:p>
@@ -670,25 +652,7 @@
           <w:bCs/>
           <w:lang w:val="es-ES"/>
         </w:rPr>
-        <w:t xml:space="preserve">Al crear un </w:t>
-      </w:r>
-      <w:proofErr w:type="spellStart"/>
-      <w:r>
-        <w:rPr>
-          <w:rFonts w:ascii="Arial" w:hAnsi="Arial" w:cs="Arial"/>
-          <w:bCs/>
-          <w:lang w:val="es-ES"/>
-        </w:rPr>
-        <w:t>template</w:t>
-      </w:r>
-      <w:proofErr w:type="spellEnd"/>
-      <w:r>
-        <w:rPr>
-          <w:rFonts w:ascii="Arial" w:hAnsi="Arial" w:cs="Arial"/>
-          <w:bCs/>
-          <w:lang w:val="es-ES"/>
-        </w:rPr>
-        <w:t xml:space="preserve">, el usuario </w:t>
+        <w:t xml:space="preserve">Al crear un template, el usuario </w:t>
       </w:r>
       <w:r>
         <w:rPr>
@@ -1142,23 +1106,7 @@
           <w:rFonts w:ascii="Arial" w:hAnsi="Arial" w:cs="Arial"/>
           <w:lang w:val="es-ES"/>
         </w:rPr>
-        <w:t xml:space="preserve">Liberación de un </w:t>
-      </w:r>
-      <w:proofErr w:type="gramStart"/>
-      <w:r>
-        <w:rPr>
-          <w:rFonts w:ascii="Arial" w:hAnsi="Arial" w:cs="Arial"/>
-          <w:lang w:val="es-ES"/>
-        </w:rPr>
-        <w:t>link</w:t>
-      </w:r>
-      <w:proofErr w:type="gramEnd"/>
-      <w:r>
-        <w:rPr>
-          <w:rFonts w:ascii="Arial" w:hAnsi="Arial" w:cs="Arial"/>
-          <w:lang w:val="es-ES"/>
-        </w:rPr>
-        <w:t xml:space="preserve"> a la página web en un servidor remoto</w:t>
+        <w:t>Liberación de un link a la página web en un servidor remoto</w:t>
       </w:r>
     </w:p>
     <w:p>
@@ -1270,16 +1218,8 @@
           <w:lang w:val="es-ES"/>
         </w:rPr>
         <w:tab/>
-      </w:r>
-      <w:proofErr w:type="spellStart"/>
-      <w:r>
-        <w:rPr>
-          <w:rFonts w:ascii="Arial" w:hAnsi="Arial" w:cs="Arial"/>
-          <w:lang w:val="es-ES"/>
-        </w:rPr>
         <w:t>MAv</w:t>
       </w:r>
-      <w:proofErr w:type="spellEnd"/>
       <w:r>
         <w:rPr>
           <w:rFonts w:ascii="Arial" w:hAnsi="Arial" w:cs="Arial"/>
@@ -1319,16 +1259,8 @@
           <w:lang w:val="es-ES"/>
         </w:rPr>
         <w:tab/>
-      </w:r>
-      <w:proofErr w:type="spellStart"/>
-      <w:r>
-        <w:rPr>
-          <w:rFonts w:ascii="Arial" w:hAnsi="Arial" w:cs="Arial"/>
-          <w:lang w:val="es-ES"/>
-        </w:rPr>
         <w:t>MAv</w:t>
       </w:r>
-      <w:proofErr w:type="spellEnd"/>
       <w:r>
         <w:rPr>
           <w:rFonts w:ascii="Arial" w:hAnsi="Arial" w:cs="Arial"/>
@@ -1354,21 +1286,12 @@
           <w:lang w:val="es-ES"/>
         </w:rPr>
       </w:pPr>
-      <w:proofErr w:type="gramStart"/>
-      <w:r>
-        <w:rPr>
-          <w:rFonts w:ascii="Arial" w:hAnsi="Arial" w:cs="Arial"/>
-          <w:lang w:val="es-ES"/>
-        </w:rPr>
-        <w:t>Link</w:t>
-      </w:r>
-      <w:proofErr w:type="gramEnd"/>
-      <w:r>
-        <w:rPr>
-          <w:rFonts w:ascii="Arial" w:hAnsi="Arial" w:cs="Arial"/>
-          <w:lang w:val="es-ES"/>
-        </w:rPr>
-        <w:t xml:space="preserve"> de página web </w:t>
+      <w:r>
+        <w:rPr>
+          <w:rFonts w:ascii="Arial" w:hAnsi="Arial" w:cs="Arial"/>
+          <w:lang w:val="es-ES"/>
+        </w:rPr>
+        <w:t xml:space="preserve">Link de página web </w:t>
       </w:r>
       <w:r>
         <w:rPr>
@@ -1376,16 +1299,8 @@
           <w:lang w:val="es-ES"/>
         </w:rPr>
         <w:tab/>
-      </w:r>
-      <w:proofErr w:type="spellStart"/>
-      <w:r>
-        <w:rPr>
-          <w:rFonts w:ascii="Arial" w:hAnsi="Arial" w:cs="Arial"/>
-          <w:lang w:val="es-ES"/>
-        </w:rPr>
         <w:t>MAlv</w:t>
       </w:r>
-      <w:proofErr w:type="spellEnd"/>
       <w:r>
         <w:rPr>
           <w:rFonts w:ascii="Arial" w:hAnsi="Arial" w:cs="Arial"/>
@@ -1416,23 +1331,14 @@
           <w:rFonts w:ascii="Arial" w:hAnsi="Arial" w:cs="Arial"/>
           <w:lang w:val="es-ES"/>
         </w:rPr>
-        <w:t xml:space="preserve">Resultados de </w:t>
-      </w:r>
-      <w:proofErr w:type="spellStart"/>
-      <w:r>
-        <w:rPr>
-          <w:rFonts w:ascii="Arial" w:hAnsi="Arial" w:cs="Arial"/>
-          <w:lang w:val="es-ES"/>
-        </w:rPr>
-        <w:t>feedback</w:t>
-      </w:r>
-      <w:proofErr w:type="spellEnd"/>
-      <w:r>
-        <w:rPr>
-          <w:rFonts w:ascii="Arial" w:hAnsi="Arial" w:cs="Arial"/>
-          <w:lang w:val="es-ES"/>
-        </w:rPr>
-        <w:t xml:space="preserve"> con usuarios </w:t>
+        <w:t>Manual de identidad corporativa</w:t>
+      </w:r>
+      <w:r>
+        <w:rPr>
+          <w:rFonts w:ascii="Arial" w:hAnsi="Arial" w:cs="Arial"/>
+          <w:lang w:val="es-ES"/>
+        </w:rPr>
+        <w:t xml:space="preserve"> </w:t>
       </w:r>
       <w:r>
         <w:rPr>
@@ -1486,7 +1392,13 @@
           <w:lang w:val="es-ES"/>
         </w:rPr>
         <w:tab/>
-        <w:t>SJ</w:t>
+      </w:r>
+      <w:r>
+        <w:rPr>
+          <w:rFonts w:ascii="Arial" w:hAnsi="Arial" w:cs="Arial"/>
+          <w:lang w:val="es-ES"/>
+        </w:rPr>
+        <w:t>JC</w:t>
       </w:r>
       <w:r>
         <w:rPr>
@@ -1814,7 +1726,7 @@
           <w:bCs/>
           <w:lang w:val="es-ES"/>
         </w:rPr>
-        <w:t>3</w:t>
+        <w:t>2</w:t>
       </w:r>
       <w:r>
         <w:rPr>
@@ -7243,7 +7155,6 @@
               <w:lang w:val="es-ES"/>
             </w:rPr>
           </w:pPr>
-          <w:proofErr w:type="spellStart"/>
           <w:r>
             <w:rPr>
               <w:rFonts w:ascii="Arial Narrow" w:hAnsi="Arial Narrow"/>
@@ -7251,7 +7162,6 @@
             </w:rPr>
             <w:t>Gral</w:t>
           </w:r>
-          <w:proofErr w:type="spellEnd"/>
         </w:p>
       </w:tc>
       <w:tc>

</xml_diff>